<commit_message>
fix hw typos :( :(
</commit_message>
<xml_diff>
--- a/classes/2022/fall/wireless-iot/homework/FA22-WxIoT-HW1.docx
+++ b/classes/2022/fall/wireless-iot/homework/FA22-WxIoT-HW1.docx
@@ -848,7 +848,15 @@
                                 <w:b/>
                                 <w:sz w:val="20"/>
                               </w:rPr>
-                              <w:t xml:space="preserve"> of Pin 1</w:t>
+                              <w:t xml:space="preserve"> of Pin </w:t>
+                            </w:r>
+                            <w:r>
+                              <w:rPr>
+                                <w:rFonts w:ascii="Consolas" w:hAnsi="Consolas" w:cs="Consolas"/>
+                                <w:b/>
+                                <w:sz w:val="20"/>
+                              </w:rPr>
+                              <w:t>0</w:t>
                             </w:r>
                             <w:r>
                               <w:rPr>
@@ -1060,7 +1068,7 @@
               </wp:anchor>
             </w:drawing>
           </mc:Choice>
-          <mc:Fallback xmlns:w16sdtdh="http://schemas.microsoft.com/office/word/2020/wordml/sdtdatahash" xmlns:w16="http://schemas.microsoft.com/office/word/2018/wordml" xmlns:w16cex="http://schemas.microsoft.com/office/word/2018/wordml/cex" xmlns:oel="http://schemas.microsoft.com/office/2019/extlst">
+          <mc:Fallback>
             <w:pict>
               <v:shapetype w14:anchorId="1B48EF82" id="_x0000_t202" coordsize="21600,21600" o:spt="202" path="m,l,21600r21600,l21600,xe">
                 <v:stroke joinstyle="miter"/>
@@ -1112,23 +1120,7 @@
                           <w:rFonts w:ascii="Consolas" w:hAnsi="Consolas" w:cs="Consolas"/>
                           <w:sz w:val="20"/>
                         </w:rPr>
-                        <w:t>#include &lt;</w:t>
-                      </w:r>
-                      <w:proofErr w:type="spellStart"/>
-                      <w:r>
-                        <w:rPr>
-                          <w:rFonts w:ascii="Consolas" w:hAnsi="Consolas" w:cs="Consolas"/>
-                          <w:sz w:val="20"/>
-                        </w:rPr>
-                        <w:t>stdint.h</w:t>
-                      </w:r>
-                      <w:proofErr w:type="spellEnd"/>
-                      <w:r>
-                        <w:rPr>
-                          <w:rFonts w:ascii="Consolas" w:hAnsi="Consolas" w:cs="Consolas"/>
-                          <w:sz w:val="20"/>
-                        </w:rPr>
-                        <w:t>&gt;</w:t>
+                        <w:t>#include &lt;stdint.h&gt;</w:t>
                       </w:r>
                     </w:p>
                     <w:p>
@@ -1143,23 +1135,7 @@
                           <w:rFonts w:ascii="Consolas" w:hAnsi="Consolas" w:cs="Consolas"/>
                           <w:sz w:val="20"/>
                         </w:rPr>
-                        <w:t>#include &lt;</w:t>
-                      </w:r>
-                      <w:proofErr w:type="spellStart"/>
-                      <w:r>
-                        <w:rPr>
-                          <w:rFonts w:ascii="Consolas" w:hAnsi="Consolas" w:cs="Consolas"/>
-                          <w:sz w:val="20"/>
-                        </w:rPr>
-                        <w:t>stdio.h</w:t>
-                      </w:r>
-                      <w:proofErr w:type="spellEnd"/>
-                      <w:r>
-                        <w:rPr>
-                          <w:rFonts w:ascii="Consolas" w:hAnsi="Consolas" w:cs="Consolas"/>
-                          <w:sz w:val="20"/>
-                        </w:rPr>
-                        <w:t>&gt;</w:t>
+                        <w:t>#include &lt;stdio.h&gt;</w:t>
                       </w:r>
                     </w:p>
                     <w:p>
@@ -1169,21 +1145,12 @@
                           <w:sz w:val="20"/>
                         </w:rPr>
                       </w:pPr>
-                      <w:proofErr w:type="spellStart"/>
                       <w:r>
                         <w:rPr>
                           <w:rFonts w:ascii="Consolas" w:hAnsi="Consolas" w:cs="Consolas"/>
                           <w:sz w:val="20"/>
                         </w:rPr>
-                        <w:t>int</w:t>
-                      </w:r>
-                      <w:proofErr w:type="spellEnd"/>
-                      <w:r>
-                        <w:rPr>
-                          <w:rFonts w:ascii="Consolas" w:hAnsi="Consolas" w:cs="Consolas"/>
-                          <w:sz w:val="20"/>
-                        </w:rPr>
-                        <w:t xml:space="preserve"> </w:t>
+                        <w:t xml:space="preserve">int </w:t>
                       </w:r>
                       <w:proofErr w:type="gramStart"/>
                       <w:r>
@@ -1407,7 +1374,15 @@
                           <w:b/>
                           <w:sz w:val="20"/>
                         </w:rPr>
-                        <w:t xml:space="preserve"> of Pin 1</w:t>
+                        <w:t xml:space="preserve"> of Pin </w:t>
+                      </w:r>
+                      <w:r>
+                        <w:rPr>
+                          <w:rFonts w:ascii="Consolas" w:hAnsi="Consolas" w:cs="Consolas"/>
+                          <w:b/>
+                          <w:sz w:val="20"/>
+                        </w:rPr>
+                        <w:t>0</w:t>
                       </w:r>
                       <w:r>
                         <w:rPr>
@@ -1554,22 +1529,13 @@
                         </w:rPr>
                         <w:t xml:space="preserve">  </w:t>
                       </w:r>
-                      <w:proofErr w:type="spellStart"/>
                       <w:proofErr w:type="gramStart"/>
                       <w:r>
                         <w:rPr>
                           <w:rFonts w:ascii="Consolas" w:hAnsi="Consolas" w:cs="Consolas"/>
                           <w:sz w:val="20"/>
                         </w:rPr>
-                        <w:t>printf</w:t>
-                      </w:r>
-                      <w:proofErr w:type="spellEnd"/>
-                      <w:r>
-                        <w:rPr>
-                          <w:rFonts w:ascii="Consolas" w:hAnsi="Consolas" w:cs="Consolas"/>
-                          <w:sz w:val="20"/>
-                        </w:rPr>
-                        <w:t>(</w:t>
+                        <w:t>printf(</w:t>
                       </w:r>
                       <w:proofErr w:type="gramEnd"/>
                       <w:r>
@@ -1890,7 +1856,15 @@
                                 <w:rFonts w:ascii="Consolas" w:hAnsi="Consolas" w:cs="Consolas"/>
                                 <w:sz w:val="20"/>
                               </w:rPr>
-                              <w:t>void set_</w:t>
+                              <w:t xml:space="preserve">void </w:t>
+                            </w:r>
+                            <w:proofErr w:type="spellStart"/>
+                            <w:r>
+                              <w:rPr>
+                                <w:rFonts w:ascii="Consolas" w:hAnsi="Consolas" w:cs="Consolas"/>
+                                <w:sz w:val="20"/>
+                              </w:rPr>
+                              <w:t>set_</w:t>
                             </w:r>
                             <w:proofErr w:type="gramStart"/>
                             <w:r>
@@ -1898,7 +1872,15 @@
                                 <w:rFonts w:ascii="Consolas" w:hAnsi="Consolas" w:cs="Consolas"/>
                                 <w:sz w:val="20"/>
                               </w:rPr>
-                              <w:t>level(</w:t>
+                              <w:t>level</w:t>
+                            </w:r>
+                            <w:proofErr w:type="spellEnd"/>
+                            <w:r>
+                              <w:rPr>
+                                <w:rFonts w:ascii="Consolas" w:hAnsi="Consolas" w:cs="Consolas"/>
+                                <w:sz w:val="20"/>
+                              </w:rPr>
+                              <w:t>(</w:t>
                             </w:r>
                             <w:proofErr w:type="gramEnd"/>
                             <w:r>
@@ -1906,7 +1888,21 @@
                                 <w:rFonts w:ascii="Consolas" w:hAnsi="Consolas" w:cs="Consolas"/>
                                 <w:sz w:val="20"/>
                               </w:rPr>
-                              <w:t>unsigned pin) {}</w:t>
+                              <w:t>unsigned pin</w:t>
+                            </w:r>
+                            <w:r>
+                              <w:rPr>
+                                <w:rFonts w:ascii="Consolas" w:hAnsi="Consolas" w:cs="Consolas"/>
+                                <w:sz w:val="20"/>
+                              </w:rPr>
+                              <w:t>, bool level</w:t>
+                            </w:r>
+                            <w:r>
+                              <w:rPr>
+                                <w:rFonts w:ascii="Consolas" w:hAnsi="Consolas" w:cs="Consolas"/>
+                                <w:sz w:val="20"/>
+                              </w:rPr>
+                              <w:t>) {}</w:t>
                             </w:r>
                           </w:p>
                           <w:p>
@@ -1935,13 +1931,9 @@
               </wp:anchor>
             </w:drawing>
           </mc:Choice>
-          <mc:Fallback xmlns:w16sdtdh="http://schemas.microsoft.com/office/word/2020/wordml/sdtdatahash" xmlns:w16="http://schemas.microsoft.com/office/word/2018/wordml" xmlns:w16cex="http://schemas.microsoft.com/office/word/2018/wordml/cex" xmlns:oel="http://schemas.microsoft.com/office/2019/extlst">
+          <mc:Fallback>
             <w:pict>
-              <v:shapetype w14:anchorId="67342C89" id="_x0000_t202" coordsize="21600,21600" o:spt="202" path="m,l,21600r21600,l21600,xe">
-                <v:stroke joinstyle="miter"/>
-                <v:path gradientshapeok="t" o:connecttype="rect"/>
-              </v:shapetype>
-              <v:shape id="Text Box 2" o:spid="_x0000_s1027" type="#_x0000_t202" style="position:absolute;margin-left:.3pt;margin-top:35.2pt;width:491.5pt;height:469.75pt;z-index:251701248;visibility:visible;mso-wrap-style:square;mso-width-percent:0;mso-height-percent:0;mso-wrap-distance-left:9pt;mso-wrap-distance-top:3.6pt;mso-wrap-distance-right:9pt;mso-wrap-distance-bottom:3.6pt;mso-position-horizontal:absolute;mso-position-horizontal-relative:text;mso-position-vertical:absolute;mso-position-vertical-relative:text;mso-width-percent:0;mso-height-percent:0;mso-width-relative:margin;mso-height-relative:margin;v-text-anchor:top" o:gfxdata="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">
+              <v:shape w14:anchorId="67342C89" id="Text Box 2" o:spid="_x0000_s1027" type="#_x0000_t202" style="position:absolute;margin-left:.3pt;margin-top:35.2pt;width:491.5pt;height:469.75pt;z-index:251701248;visibility:visible;mso-wrap-style:square;mso-width-percent:0;mso-height-percent:0;mso-wrap-distance-left:9pt;mso-wrap-distance-top:3.6pt;mso-wrap-distance-right:9pt;mso-wrap-distance-bottom:3.6pt;mso-position-horizontal:absolute;mso-position-horizontal-relative:text;mso-position-vertical:absolute;mso-position-vertical-relative:text;mso-width-percent:0;mso-height-percent:0;mso-width-relative:margin;mso-height-relative:margin;v-text-anchor:top" o:gfxdata="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">
                 <v:textbox>
                   <w:txbxContent>
                     <w:p>
@@ -1980,15 +1972,7 @@
                           <w:rFonts w:ascii="Consolas" w:hAnsi="Consolas" w:cs="Consolas"/>
                           <w:sz w:val="20"/>
                         </w:rPr>
-                        <w:t xml:space="preserve">bool </w:t>
-                      </w:r>
-                      <w:proofErr w:type="spellStart"/>
-                      <w:r>
-                        <w:rPr>
-                          <w:rFonts w:ascii="Consolas" w:hAnsi="Consolas" w:cs="Consolas"/>
-                          <w:sz w:val="20"/>
-                        </w:rPr>
-                        <w:t>is_</w:t>
+                        <w:t>bool is_</w:t>
                       </w:r>
                       <w:proofErr w:type="gramStart"/>
                       <w:r>
@@ -1996,15 +1980,7 @@
                           <w:rFonts w:ascii="Consolas" w:hAnsi="Consolas" w:cs="Consolas"/>
                           <w:sz w:val="20"/>
                         </w:rPr>
-                        <w:t>output</w:t>
-                      </w:r>
-                      <w:proofErr w:type="spellEnd"/>
-                      <w:r>
-                        <w:rPr>
-                          <w:rFonts w:ascii="Consolas" w:hAnsi="Consolas" w:cs="Consolas"/>
-                          <w:sz w:val="20"/>
-                        </w:rPr>
-                        <w:t>(</w:t>
+                        <w:t>output(</w:t>
                       </w:r>
                       <w:proofErr w:type="gramEnd"/>
                       <w:r>
@@ -2092,7 +2068,21 @@
                           <w:rFonts w:ascii="Consolas" w:hAnsi="Consolas" w:cs="Consolas"/>
                           <w:sz w:val="20"/>
                         </w:rPr>
-                        <w:t>unsigned pin) {}</w:t>
+                        <w:t>unsigned pin</w:t>
+                      </w:r>
+                      <w:r>
+                        <w:rPr>
+                          <w:rFonts w:ascii="Consolas" w:hAnsi="Consolas" w:cs="Consolas"/>
+                          <w:sz w:val="20"/>
+                        </w:rPr>
+                        <w:t>, bool level</w:t>
+                      </w:r>
+                      <w:r>
+                        <w:rPr>
+                          <w:rFonts w:ascii="Consolas" w:hAnsi="Consolas" w:cs="Consolas"/>
+                          <w:sz w:val="20"/>
+                        </w:rPr>
+                        <w:t>) {}</w:t>
                       </w:r>
                     </w:p>
                     <w:p>
@@ -2884,15 +2874,7 @@
           <w:sz w:val="18"/>
           <w:szCs w:val="24"/>
         </w:rPr>
-        <w:t xml:space="preserve"> </w:t>
-      </w:r>
-      <w:r>
-        <w:rPr>
-          <w:rFonts w:ascii="Courier" w:hAnsi="Courier" w:cs="Courier"/>
-          <w:sz w:val="18"/>
-          <w:szCs w:val="24"/>
-        </w:rPr>
-        <w:t xml:space="preserve">  </w:t>
+        <w:t xml:space="preserve">   </w:t>
       </w:r>
       <w:proofErr w:type="spellStart"/>
       <w:r>
@@ -3011,18 +2993,7 @@
           <w:sz w:val="18"/>
           <w:szCs w:val="24"/>
         </w:rPr>
-        <w:t>ip</w:t>
-      </w:r>
-      <w:r>
-        <w:rPr>
-          <w:rFonts w:ascii="Courier" w:hAnsi="Courier" w:cs="Courier"/>
-          <w:b/>
-          <w:bCs/>
-          <w:color w:val="0000FF"/>
-          <w:sz w:val="18"/>
-          <w:szCs w:val="24"/>
-        </w:rPr>
-        <w:t>v4</w:t>
+        <w:t>ipv4</w:t>
       </w:r>
       <w:r>
         <w:rPr>
@@ -3039,23 +3010,7 @@
           <w:sz w:val="18"/>
           <w:szCs w:val="24"/>
         </w:rPr>
-        <w:t xml:space="preserve"> ip</w:t>
-      </w:r>
-      <w:r>
-        <w:rPr>
-          <w:rFonts w:ascii="Courier" w:hAnsi="Courier" w:cs="Courier"/>
-          <w:sz w:val="18"/>
-          <w:szCs w:val="24"/>
-        </w:rPr>
-        <w:t>v4</w:t>
-      </w:r>
-      <w:r>
-        <w:rPr>
-          <w:rFonts w:ascii="Courier" w:hAnsi="Courier" w:cs="Courier"/>
-          <w:sz w:val="18"/>
-          <w:szCs w:val="24"/>
-        </w:rPr>
-        <w:t xml:space="preserve">_frame </w:t>
+        <w:t xml:space="preserve"> ipv4_frame </w:t>
       </w:r>
       <w:r>
         <w:rPr>
@@ -3193,37 +3148,29 @@
           <w:sz w:val="18"/>
           <w:szCs w:val="24"/>
         </w:rPr>
+        <w:t xml:space="preserve">   </w:t>
+      </w:r>
+      <w:proofErr w:type="spellStart"/>
+      <w:r>
+        <w:rPr>
+          <w:rFonts w:ascii="Courier" w:hAnsi="Courier" w:cs="Courier"/>
+          <w:sz w:val="18"/>
+          <w:szCs w:val="24"/>
+        </w:rPr>
+        <w:t>udp_frame</w:t>
+      </w:r>
+      <w:proofErr w:type="spellEnd"/>
+      <w:r>
+        <w:rPr>
+          <w:rFonts w:ascii="Courier" w:hAnsi="Courier" w:cs="Courier"/>
+          <w:sz w:val="18"/>
+          <w:szCs w:val="24"/>
+        </w:rPr>
         <w:t xml:space="preserve"> </w:t>
       </w:r>
       <w:r>
         <w:rPr>
           <w:rFonts w:ascii="Courier" w:hAnsi="Courier" w:cs="Courier"/>
-          <w:sz w:val="18"/>
-          <w:szCs w:val="24"/>
-        </w:rPr>
-        <w:t xml:space="preserve">  </w:t>
-      </w:r>
-      <w:proofErr w:type="spellStart"/>
-      <w:r>
-        <w:rPr>
-          <w:rFonts w:ascii="Courier" w:hAnsi="Courier" w:cs="Courier"/>
-          <w:sz w:val="18"/>
-          <w:szCs w:val="24"/>
-        </w:rPr>
-        <w:t>udp_frame</w:t>
-      </w:r>
-      <w:proofErr w:type="spellEnd"/>
-      <w:r>
-        <w:rPr>
-          <w:rFonts w:ascii="Courier" w:hAnsi="Courier" w:cs="Courier"/>
-          <w:sz w:val="18"/>
-          <w:szCs w:val="24"/>
-        </w:rPr>
-        <w:t xml:space="preserve"> </w:t>
-      </w:r>
-      <w:r>
-        <w:rPr>
-          <w:rFonts w:ascii="Courier" w:hAnsi="Courier" w:cs="Courier"/>
           <w:color w:val="666666"/>
           <w:sz w:val="18"/>
           <w:szCs w:val="24"/>
@@ -3236,39 +3183,7 @@
           <w:sz w:val="18"/>
           <w:szCs w:val="24"/>
         </w:rPr>
-        <w:t xml:space="preserve"> parse_ip</w:t>
-      </w:r>
-      <w:r>
-        <w:rPr>
-          <w:rFonts w:ascii="Courier" w:hAnsi="Courier" w:cs="Courier"/>
-          <w:sz w:val="18"/>
-          <w:szCs w:val="24"/>
-        </w:rPr>
-        <w:t>v4</w:t>
-      </w:r>
-      <w:r>
-        <w:rPr>
-          <w:rFonts w:ascii="Courier" w:hAnsi="Courier" w:cs="Courier"/>
-          <w:sz w:val="18"/>
-          <w:szCs w:val="24"/>
-        </w:rPr>
-        <w:t>(ip</w:t>
-      </w:r>
-      <w:r>
-        <w:rPr>
-          <w:rFonts w:ascii="Courier" w:hAnsi="Courier" w:cs="Courier"/>
-          <w:sz w:val="18"/>
-          <w:szCs w:val="24"/>
-        </w:rPr>
-        <w:t>v4</w:t>
-      </w:r>
-      <w:r>
-        <w:rPr>
-          <w:rFonts w:ascii="Courier" w:hAnsi="Courier" w:cs="Courier"/>
-          <w:sz w:val="18"/>
-          <w:szCs w:val="24"/>
-        </w:rPr>
-        <w:t>_frame);</w:t>
+        <w:t xml:space="preserve"> parse_ipv4(ipv4_frame);</w:t>
       </w:r>
     </w:p>
     <w:p>
@@ -3312,23 +3227,7 @@
           <w:sz w:val="18"/>
           <w:szCs w:val="24"/>
         </w:rPr>
-        <w:t xml:space="preserve">     </w:t>
-      </w:r>
-      <w:r>
-        <w:rPr>
-          <w:rFonts w:ascii="Courier" w:hAnsi="Courier" w:cs="Courier"/>
-          <w:sz w:val="18"/>
-          <w:szCs w:val="24"/>
-        </w:rPr>
-        <w:t xml:space="preserve">  </w:t>
-      </w:r>
-      <w:r>
-        <w:rPr>
-          <w:rFonts w:ascii="Courier" w:hAnsi="Courier" w:cs="Courier"/>
-          <w:sz w:val="18"/>
-          <w:szCs w:val="24"/>
-        </w:rPr>
-        <w:t xml:space="preserve"> payload </w:t>
+        <w:t xml:space="preserve">        payload </w:t>
       </w:r>
       <w:r>
         <w:rPr>
@@ -3744,25 +3643,7 @@
           <w:sz w:val="18"/>
           <w:szCs w:val="20"/>
         </w:rPr>
-        <w:t>u</w:t>
-      </w:r>
-      <w:r>
-        <w:rPr>
-          <w:rFonts w:ascii="Courier" w:hAnsi="Courier" w:cs="Courier"/>
-          <w:color w:val="BA2121"/>
-          <w:sz w:val="18"/>
-          <w:szCs w:val="20"/>
-        </w:rPr>
-        <w:t>d</w:t>
-      </w:r>
-      <w:r>
-        <w:rPr>
-          <w:rFonts w:ascii="Courier" w:hAnsi="Courier" w:cs="Courier"/>
-          <w:color w:val="BA2121"/>
-          <w:sz w:val="18"/>
-          <w:szCs w:val="20"/>
-        </w:rPr>
-        <w:t>p</w:t>
+        <w:t>udp</w:t>
       </w:r>
       <w:proofErr w:type="spellEnd"/>
       <w:r>
@@ -4235,7 +4116,22 @@
           <w:bCs/>
           <w:sz w:val="21"/>
         </w:rPr>
-        <w:t xml:space="preserve">. You may assume no optional features or anything complicated is happening here. You will find </w:t>
+        <w:t xml:space="preserve">. </w:t>
+      </w:r>
+      <w:r>
+        <w:rPr>
+          <w:b/>
+          <w:bCs/>
+          <w:sz w:val="21"/>
+        </w:rPr>
+        <w:t>You may assume no optional features or anything complicated is happening here.</w:t>
+      </w:r>
+      <w:r>
+        <w:rPr>
+          <w:bCs/>
+          <w:sz w:val="21"/>
+        </w:rPr>
+        <w:t xml:space="preserve"> You will find </w:t>
       </w:r>
       <w:hyperlink r:id="rId12" w:anchor="Packet_structure" w:history="1">
         <w:r>
@@ -4252,7 +4148,16 @@
           <w:bCs/>
           <w:sz w:val="21"/>
         </w:rPr>
-        <w:t xml:space="preserve"> at each layer very helpful.</w:t>
+        <w:t xml:space="preserve"> at each la</w:t>
+      </w:r>
+      <w:bookmarkStart w:id="3" w:name="_GoBack"/>
+      <w:bookmarkEnd w:id="3"/>
+      <w:r>
+        <w:rPr>
+          <w:bCs/>
+          <w:sz w:val="21"/>
+        </w:rPr>
+        <w:t>yer very helpful.</w:t>
       </w:r>
     </w:p>
     <w:p>
@@ -4350,7 +4255,7 @@
               </wp:anchor>
             </w:drawing>
           </mc:Choice>
-          <mc:Fallback xmlns:w16sdtdh="http://schemas.microsoft.com/office/word/2020/wordml/sdtdatahash" xmlns:w16="http://schemas.microsoft.com/office/word/2018/wordml" xmlns:w16cex="http://schemas.microsoft.com/office/word/2018/wordml/cex" xmlns:oel="http://schemas.microsoft.com/office/2019/extlst">
+          <mc:Fallback xmlns:oel="http://schemas.microsoft.com/office/2019/extlst" xmlns:w16cex="http://schemas.microsoft.com/office/word/2018/wordml/cex" xmlns:w16="http://schemas.microsoft.com/office/word/2018/wordml" xmlns:w16sdtdh="http://schemas.microsoft.com/office/word/2020/wordml/sdtdatahash">
             <w:pict>
               <v:shape w14:anchorId="2B823F04" id="Text Box 18" o:spid="_x0000_s1028" type="#_x0000_t202" style="position:absolute;margin-left:0;margin-top:39pt;width:491.5pt;height:225.75pt;z-index:251695104;visibility:visible;mso-wrap-style:square;mso-width-percent:0;mso-height-percent:0;mso-wrap-distance-left:9pt;mso-wrap-distance-top:3.6pt;mso-wrap-distance-right:9pt;mso-wrap-distance-bottom:3.6pt;mso-position-horizontal:absolute;mso-position-horizontal-relative:text;mso-position-vertical:absolute;mso-position-vertical-relative:text;mso-width-percent:0;mso-height-percent:0;mso-width-relative:margin;mso-height-relative:margin;v-text-anchor:top" o:gfxdata="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">
                 <v:textbox>
@@ -4420,8 +4325,6 @@
         </w:rPr>
         <w:t xml:space="preserve"> </w:t>
       </w:r>
-      <w:bookmarkStart w:id="3" w:name="_GoBack"/>
-      <w:bookmarkEnd w:id="3"/>
     </w:p>
     <w:p>
       <w:r>
@@ -4494,7 +4397,7 @@
               </wp:anchor>
             </w:drawing>
           </mc:Choice>
-          <mc:Fallback xmlns:w16sdtdh="http://schemas.microsoft.com/office/word/2020/wordml/sdtdatahash" xmlns:w16="http://schemas.microsoft.com/office/word/2018/wordml" xmlns:w16cex="http://schemas.microsoft.com/office/word/2018/wordml/cex" xmlns:oel="http://schemas.microsoft.com/office/2019/extlst">
+          <mc:Fallback xmlns:oel="http://schemas.microsoft.com/office/2019/extlst" xmlns:w16cex="http://schemas.microsoft.com/office/word/2018/wordml/cex" xmlns:w16="http://schemas.microsoft.com/office/word/2018/wordml" xmlns:w16sdtdh="http://schemas.microsoft.com/office/word/2020/wordml/sdtdatahash">
             <w:pict>
               <v:shape w14:anchorId="3E425274" id="Text Box 19" o:spid="_x0000_s1029" type="#_x0000_t202" style="position:absolute;margin-left:.25pt;margin-top:278.7pt;width:491.5pt;height:264.35pt;z-index:251697152;visibility:visible;mso-wrap-style:square;mso-width-percent:0;mso-height-percent:0;mso-wrap-distance-left:9pt;mso-wrap-distance-top:3.6pt;mso-wrap-distance-right:9pt;mso-wrap-distance-bottom:3.6pt;mso-position-horizontal:absolute;mso-position-horizontal-relative:margin;mso-position-vertical:absolute;mso-position-vertical-relative:text;mso-width-percent:0;mso-height-percent:0;mso-width-relative:margin;mso-height-relative:margin;v-text-anchor:top" o:gfxdata="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">
                 <v:textbox>
@@ -4724,7 +4627,7 @@
               </wp:anchor>
             </w:drawing>
           </mc:Choice>
-          <mc:Fallback xmlns:w16sdtdh="http://schemas.microsoft.com/office/word/2020/wordml/sdtdatahash" xmlns:w16="http://schemas.microsoft.com/office/word/2018/wordml" xmlns:w16cex="http://schemas.microsoft.com/office/word/2018/wordml/cex" xmlns:oel="http://schemas.microsoft.com/office/2019/extlst">
+          <mc:Fallback xmlns:oel="http://schemas.microsoft.com/office/2019/extlst" xmlns:w16cex="http://schemas.microsoft.com/office/word/2018/wordml/cex" xmlns:w16="http://schemas.microsoft.com/office/word/2018/wordml" xmlns:w16sdtdh="http://schemas.microsoft.com/office/word/2020/wordml/sdtdatahash">
             <w:pict>
               <v:shape w14:anchorId="399F6F80" id="Text Box 3" o:spid="_x0000_s1030" type="#_x0000_t202" style="position:absolute;margin-left:.25pt;margin-top:25.8pt;width:491.5pt;height:395.45pt;z-index:251703296;visibility:visible;mso-wrap-style:square;mso-width-percent:0;mso-height-percent:0;mso-wrap-distance-left:9pt;mso-wrap-distance-top:3.6pt;mso-wrap-distance-right:9pt;mso-wrap-distance-bottom:3.6pt;mso-position-horizontal:absolute;mso-position-horizontal-relative:margin;mso-position-vertical:absolute;mso-position-vertical-relative:text;mso-width-percent:0;mso-height-percent:0;mso-width-relative:margin;mso-height-relative:margin;v-text-anchor:top" o:gfxdata="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">
                 <v:textbox>
@@ -7471,7 +7374,7 @@
 </file>
 
 <file path=customXml/itemProps1.xml><?xml version="1.0" encoding="utf-8"?>
-<ds:datastoreItem xmlns:ds="http://schemas.openxmlformats.org/officeDocument/2006/customXml" ds:itemID="{49C3A2F1-F7BF-704C-B2BE-DFE0CD5D0FF8}">
+<ds:datastoreItem xmlns:ds="http://schemas.openxmlformats.org/officeDocument/2006/customXml" ds:itemID="{6B6AB129-EF6C-B14D-AFBA-9F6A7CA6537E}">
   <ds:schemaRefs>
     <ds:schemaRef ds:uri="http://schemas.openxmlformats.org/officeDocument/2006/bibliography"/>
   </ds:schemaRefs>

</xml_diff>